<commit_message>
Prelast changes in documentation. Need add class diagram.
</commit_message>
<xml_diff>
--- a/Dokumentacja - cpy.docx
+++ b/Dokumentacja - cpy.docx
@@ -996,7 +996,7 @@
           <w:sz w:val="22"/>
           <w:shd w:fill="auto" w:val="clear"/>
         </w:rPr>
-        <w:t xml:space="preserve">ę tablica przechowująca rozkład pionków na planszy. Kolumny są odzielone spacjamia, a wiersze znakami nowej linii. </w:t>
+        <w:t xml:space="preserve">ę tablica przechowująca rozkład pionków na planszy. Kolumny są odzielone spacjamia, a wiersze znakami nowej linii. Plik ten jest używany do zapisu i odczytu. </w:t>
       </w:r>
     </w:p>
     <w:p>
@@ -1064,7 +1064,18 @@
           <w:sz w:val="22"/>
           <w:shd w:fill="auto" w:val="clear"/>
         </w:rPr>
-        <w:t xml:space="preserve">…</w:t>
+        <w:t xml:space="preserve">Wszystkie pliku musz</w:t>
+      </w:r>
+      <w:r>
+        <w:rPr>
+          <w:rFonts w:ascii="Calibri" w:hAnsi="Calibri" w:cs="Calibri" w:eastAsia="Calibri"/>
+          <w:color w:val="auto"/>
+          <w:spacing w:val="0"/>
+          <w:position w:val="0"/>
+          <w:sz w:val="22"/>
+          <w:shd w:fill="auto" w:val="clear"/>
+        </w:rPr>
+        <w:t xml:space="preserve">ą znajdować się w jednym folderze. </w:t>
       </w:r>
     </w:p>
     <w:p>
@@ -1201,7 +1212,189 @@
           <w:sz w:val="22"/>
           <w:shd w:fill="auto" w:val="clear"/>
         </w:rPr>
-        <w:t xml:space="preserve">…</w:t>
+        <w:t xml:space="preserve">Main.cpp</w:t>
+      </w:r>
+    </w:p>
+    <w:p>
+      <w:pPr>
+        <w:spacing w:before="0" w:after="200" w:line="276"/>
+        <w:ind w:right="0" w:left="0" w:firstLine="0"/>
+        <w:jc w:val="both"/>
+        <w:rPr>
+          <w:rFonts w:ascii="Calibri" w:hAnsi="Calibri" w:cs="Calibri" w:eastAsia="Calibri"/>
+          <w:color w:val="auto"/>
+          <w:spacing w:val="0"/>
+          <w:position w:val="0"/>
+          <w:sz w:val="22"/>
+          <w:shd w:fill="auto" w:val="clear"/>
+        </w:rPr>
+      </w:pPr>
+      <w:r>
+        <w:rPr>
+          <w:rFonts w:ascii="Calibri" w:hAnsi="Calibri" w:cs="Calibri" w:eastAsia="Calibri"/>
+          <w:color w:val="auto"/>
+          <w:spacing w:val="0"/>
+          <w:position w:val="0"/>
+          <w:sz w:val="22"/>
+          <w:shd w:fill="auto" w:val="clear"/>
+        </w:rPr>
+        <w:t xml:space="preserve">Person.h, Person.cpp</w:t>
+      </w:r>
+    </w:p>
+    <w:p>
+      <w:pPr>
+        <w:spacing w:before="0" w:after="200" w:line="276"/>
+        <w:ind w:right="0" w:left="0" w:firstLine="0"/>
+        <w:jc w:val="both"/>
+        <w:rPr>
+          <w:rFonts w:ascii="Calibri" w:hAnsi="Calibri" w:cs="Calibri" w:eastAsia="Calibri"/>
+          <w:color w:val="auto"/>
+          <w:spacing w:val="0"/>
+          <w:position w:val="0"/>
+          <w:sz w:val="22"/>
+          <w:shd w:fill="auto" w:val="clear"/>
+        </w:rPr>
+      </w:pPr>
+      <w:r>
+        <w:rPr>
+          <w:rFonts w:ascii="Calibri" w:hAnsi="Calibri" w:cs="Calibri" w:eastAsia="Calibri"/>
+          <w:color w:val="auto"/>
+          <w:spacing w:val="0"/>
+          <w:position w:val="0"/>
+          <w:sz w:val="22"/>
+          <w:shd w:fill="auto" w:val="clear"/>
+        </w:rPr>
+        <w:t xml:space="preserve">Player.h, Player.cpp</w:t>
+      </w:r>
+    </w:p>
+    <w:p>
+      <w:pPr>
+        <w:spacing w:before="0" w:after="200" w:line="276"/>
+        <w:ind w:right="0" w:left="0" w:firstLine="0"/>
+        <w:jc w:val="both"/>
+        <w:rPr>
+          <w:rFonts w:ascii="Calibri" w:hAnsi="Calibri" w:cs="Calibri" w:eastAsia="Calibri"/>
+          <w:color w:val="auto"/>
+          <w:spacing w:val="0"/>
+          <w:position w:val="0"/>
+          <w:sz w:val="22"/>
+          <w:shd w:fill="auto" w:val="clear"/>
+        </w:rPr>
+      </w:pPr>
+      <w:r>
+        <w:rPr>
+          <w:rFonts w:ascii="Calibri" w:hAnsi="Calibri" w:cs="Calibri" w:eastAsia="Calibri"/>
+          <w:color w:val="auto"/>
+          <w:spacing w:val="0"/>
+          <w:position w:val="0"/>
+          <w:sz w:val="22"/>
+          <w:shd w:fill="auto" w:val="clear"/>
+        </w:rPr>
+        <w:t xml:space="preserve">AI.h, AI.cpp</w:t>
+      </w:r>
+    </w:p>
+    <w:p>
+      <w:pPr>
+        <w:spacing w:before="0" w:after="200" w:line="276"/>
+        <w:ind w:right="0" w:left="0" w:firstLine="0"/>
+        <w:jc w:val="both"/>
+        <w:rPr>
+          <w:rFonts w:ascii="Calibri" w:hAnsi="Calibri" w:cs="Calibri" w:eastAsia="Calibri"/>
+          <w:color w:val="auto"/>
+          <w:spacing w:val="0"/>
+          <w:position w:val="0"/>
+          <w:sz w:val="22"/>
+          <w:shd w:fill="auto" w:val="clear"/>
+        </w:rPr>
+      </w:pPr>
+      <w:r>
+        <w:rPr>
+          <w:rFonts w:ascii="Calibri" w:hAnsi="Calibri" w:cs="Calibri" w:eastAsia="Calibri"/>
+          <w:color w:val="auto"/>
+          <w:spacing w:val="0"/>
+          <w:position w:val="0"/>
+          <w:sz w:val="22"/>
+          <w:shd w:fill="auto" w:val="clear"/>
+        </w:rPr>
+        <w:t xml:space="preserve">Field.h, Field.cpp</w:t>
+      </w:r>
+    </w:p>
+    <w:p>
+      <w:pPr>
+        <w:spacing w:before="0" w:after="200" w:line="276"/>
+        <w:ind w:right="0" w:left="0" w:firstLine="0"/>
+        <w:jc w:val="both"/>
+        <w:rPr>
+          <w:rFonts w:ascii="Calibri" w:hAnsi="Calibri" w:cs="Calibri" w:eastAsia="Calibri"/>
+          <w:color w:val="auto"/>
+          <w:spacing w:val="0"/>
+          <w:position w:val="0"/>
+          <w:sz w:val="22"/>
+          <w:shd w:fill="auto" w:val="clear"/>
+        </w:rPr>
+      </w:pPr>
+      <w:r>
+        <w:rPr>
+          <w:rFonts w:ascii="Calibri" w:hAnsi="Calibri" w:cs="Calibri" w:eastAsia="Calibri"/>
+          <w:color w:val="auto"/>
+          <w:spacing w:val="0"/>
+          <w:position w:val="0"/>
+          <w:sz w:val="22"/>
+          <w:shd w:fill="auto" w:val="clear"/>
+        </w:rPr>
+        <w:t xml:space="preserve">BoardChange.h, BoardChange.cpp</w:t>
+      </w:r>
+    </w:p>
+    <w:p>
+      <w:pPr>
+        <w:spacing w:before="0" w:after="200" w:line="276"/>
+        <w:ind w:right="0" w:left="0" w:firstLine="0"/>
+        <w:jc w:val="both"/>
+        <w:rPr>
+          <w:rFonts w:ascii="Calibri" w:hAnsi="Calibri" w:cs="Calibri" w:eastAsia="Calibri"/>
+          <w:color w:val="auto"/>
+          <w:spacing w:val="0"/>
+          <w:position w:val="0"/>
+          <w:sz w:val="22"/>
+          <w:shd w:fill="auto" w:val="clear"/>
+        </w:rPr>
+      </w:pPr>
+      <w:r>
+        <w:rPr>
+          <w:rFonts w:ascii="Calibri" w:hAnsi="Calibri" w:cs="Calibri" w:eastAsia="Calibri"/>
+          <w:color w:val="auto"/>
+          <w:spacing w:val="0"/>
+          <w:position w:val="0"/>
+          <w:sz w:val="22"/>
+          <w:shd w:fill="auto" w:val="clear"/>
+        </w:rPr>
+        <w:t xml:space="preserve">Board.h, Board.cpp</w:t>
+      </w:r>
+    </w:p>
+    <w:p>
+      <w:pPr>
+        <w:spacing w:before="0" w:after="200" w:line="276"/>
+        <w:ind w:right="0" w:left="0" w:firstLine="0"/>
+        <w:jc w:val="both"/>
+        <w:rPr>
+          <w:rFonts w:ascii="Calibri" w:hAnsi="Calibri" w:cs="Calibri" w:eastAsia="Calibri"/>
+          <w:color w:val="auto"/>
+          <w:spacing w:val="0"/>
+          <w:position w:val="0"/>
+          <w:sz w:val="22"/>
+          <w:shd w:fill="auto" w:val="clear"/>
+        </w:rPr>
+      </w:pPr>
+      <w:r>
+        <w:rPr>
+          <w:rFonts w:ascii="Calibri" w:hAnsi="Calibri" w:cs="Calibri" w:eastAsia="Calibri"/>
+          <w:color w:val="auto"/>
+          <w:spacing w:val="0"/>
+          <w:position w:val="0"/>
+          <w:sz w:val="22"/>
+          <w:shd w:fill="auto" w:val="clear"/>
+        </w:rPr>
+        <w:t xml:space="preserve">GameBase.h, Game.h</w:t>
       </w:r>
     </w:p>
     <w:p>
@@ -1248,17 +1441,6 @@
           <w:shd w:fill="auto" w:val="clear"/>
         </w:rPr>
       </w:pPr>
-      <w:r>
-        <w:rPr>
-          <w:rFonts w:ascii="Calibri" w:hAnsi="Calibri" w:cs="Calibri" w:eastAsia="Calibri"/>
-          <w:color w:val="auto"/>
-          <w:spacing w:val="0"/>
-          <w:position w:val="0"/>
-          <w:sz w:val="22"/>
-          <w:shd w:fill="auto" w:val="clear"/>
-        </w:rPr>
-        <w:t xml:space="preserve">…</w:t>
-      </w:r>
     </w:p>
     <w:p>
       <w:pPr>

</xml_diff>